<commit_message>
adding in missed reference sequences
</commit_message>
<xml_diff>
--- a/final_tables/supplemental/SuppTable1_BLAST_table_picorna.docx
+++ b/final_tables/supplemental/SuppTable1_BLAST_table_picorna.docx
@@ -109,6 +109,7 @@
                 <w:szCs w:val="18"/>
               </w:rPr>
             </w:pPr>
+            <w:proofErr w:type="spellStart"/>
             <w:r>
               <w:rPr>
                 <w:rFonts w:ascii="Calibri" w:hAnsi="Calibri" w:cs="Calibri"/>
@@ -118,22 +119,10 @@
                 <w:sz w:val="18"/>
                 <w:szCs w:val="18"/>
               </w:rPr>
-              <w:t>BLASTx coverage (%)</w:t>
-            </w:r>
-          </w:p>
-        </w:tc>
-        <w:tc>
-          <w:tcPr>
-            <w:tcW w:w="810" w:type="dxa"/>
-            <w:tcBorders>
-              <w:bottom w:val="single" w:sz="4" w:space="0" w:color="auto"/>
-            </w:tcBorders>
-            <w:shd w:val="clear" w:color="auto" w:fill="000000" w:themeFill="text1"/>
-            <w:vAlign w:val="center"/>
-          </w:tcPr>
-          <w:p>
-            <w:pPr>
-              <w:jc w:val="center"/>
+              <w:t>BLASTx</w:t>
+            </w:r>
+            <w:proofErr w:type="spellEnd"/>
+            <w:r>
               <w:rPr>
                 <w:rFonts w:ascii="Calibri" w:hAnsi="Calibri" w:cs="Calibri"/>
                 <w:b/>
@@ -142,8 +131,22 @@
                 <w:sz w:val="18"/>
                 <w:szCs w:val="18"/>
               </w:rPr>
-            </w:pPr>
-            <w:r>
+              <w:t xml:space="preserve"> coverage (%)</w:t>
+            </w:r>
+          </w:p>
+        </w:tc>
+        <w:tc>
+          <w:tcPr>
+            <w:tcW w:w="810" w:type="dxa"/>
+            <w:tcBorders>
+              <w:bottom w:val="single" w:sz="4" w:space="0" w:color="auto"/>
+            </w:tcBorders>
+            <w:shd w:val="clear" w:color="auto" w:fill="000000" w:themeFill="text1"/>
+            <w:vAlign w:val="center"/>
+          </w:tcPr>
+          <w:p>
+            <w:pPr>
+              <w:jc w:val="center"/>
               <w:rPr>
                 <w:rFonts w:ascii="Calibri" w:hAnsi="Calibri" w:cs="Calibri"/>
                 <w:b/>
@@ -152,22 +155,9 @@
                 <w:sz w:val="18"/>
                 <w:szCs w:val="18"/>
               </w:rPr>
-              <w:t>BLASTx identity (%)</w:t>
-            </w:r>
-          </w:p>
-        </w:tc>
-        <w:tc>
-          <w:tcPr>
-            <w:tcW w:w="1530" w:type="dxa"/>
-            <w:tcBorders>
-              <w:bottom w:val="single" w:sz="4" w:space="0" w:color="auto"/>
-            </w:tcBorders>
-            <w:shd w:val="clear" w:color="auto" w:fill="000000" w:themeFill="text1"/>
-            <w:vAlign w:val="center"/>
-          </w:tcPr>
-          <w:p>
-            <w:pPr>
-              <w:jc w:val="center"/>
+            </w:pPr>
+            <w:proofErr w:type="spellStart"/>
+            <w:r>
               <w:rPr>
                 <w:rFonts w:ascii="Calibri" w:hAnsi="Calibri" w:cs="Calibri"/>
                 <w:b/>
@@ -176,7 +166,9 @@
                 <w:sz w:val="18"/>
                 <w:szCs w:val="18"/>
               </w:rPr>
-            </w:pPr>
+              <w:t>BLASTx</w:t>
+            </w:r>
+            <w:proofErr w:type="spellEnd"/>
             <w:r>
               <w:rPr>
                 <w:rFonts w:ascii="Calibri" w:hAnsi="Calibri" w:cs="Calibri"/>
@@ -186,13 +178,13 @@
                 <w:sz w:val="18"/>
                 <w:szCs w:val="18"/>
               </w:rPr>
-              <w:t>BLASTx accession</w:t>
-            </w:r>
-          </w:p>
-        </w:tc>
-        <w:tc>
-          <w:tcPr>
-            <w:tcW w:w="900" w:type="dxa"/>
+              <w:t xml:space="preserve"> identity (%)</w:t>
+            </w:r>
+          </w:p>
+        </w:tc>
+        <w:tc>
+          <w:tcPr>
+            <w:tcW w:w="1530" w:type="dxa"/>
             <w:tcBorders>
               <w:bottom w:val="single" w:sz="4" w:space="0" w:color="auto"/>
             </w:tcBorders>
@@ -211,6 +203,7 @@
                 <w:szCs w:val="18"/>
               </w:rPr>
             </w:pPr>
+            <w:proofErr w:type="spellStart"/>
             <w:r>
               <w:rPr>
                 <w:rFonts w:ascii="Calibri" w:hAnsi="Calibri" w:cs="Calibri"/>
@@ -220,22 +213,10 @@
                 <w:sz w:val="18"/>
                 <w:szCs w:val="18"/>
               </w:rPr>
-              <w:t>BLASTn coverage (%)</w:t>
-            </w:r>
-          </w:p>
-        </w:tc>
-        <w:tc>
-          <w:tcPr>
-            <w:tcW w:w="900" w:type="dxa"/>
-            <w:tcBorders>
-              <w:bottom w:val="single" w:sz="4" w:space="0" w:color="auto"/>
-            </w:tcBorders>
-            <w:shd w:val="clear" w:color="auto" w:fill="000000" w:themeFill="text1"/>
-            <w:vAlign w:val="center"/>
-          </w:tcPr>
-          <w:p>
-            <w:pPr>
-              <w:jc w:val="center"/>
+              <w:t>BLASTx</w:t>
+            </w:r>
+            <w:proofErr w:type="spellEnd"/>
+            <w:r>
               <w:rPr>
                 <w:rFonts w:ascii="Calibri" w:hAnsi="Calibri" w:cs="Calibri"/>
                 <w:b/>
@@ -244,8 +225,22 @@
                 <w:sz w:val="18"/>
                 <w:szCs w:val="18"/>
               </w:rPr>
-            </w:pPr>
-            <w:r>
+              <w:t xml:space="preserve"> accession</w:t>
+            </w:r>
+          </w:p>
+        </w:tc>
+        <w:tc>
+          <w:tcPr>
+            <w:tcW w:w="900" w:type="dxa"/>
+            <w:tcBorders>
+              <w:bottom w:val="single" w:sz="4" w:space="0" w:color="auto"/>
+            </w:tcBorders>
+            <w:shd w:val="clear" w:color="auto" w:fill="000000" w:themeFill="text1"/>
+            <w:vAlign w:val="center"/>
+          </w:tcPr>
+          <w:p>
+            <w:pPr>
+              <w:jc w:val="center"/>
               <w:rPr>
                 <w:rFonts w:ascii="Calibri" w:hAnsi="Calibri" w:cs="Calibri"/>
                 <w:b/>
@@ -254,22 +249,9 @@
                 <w:sz w:val="18"/>
                 <w:szCs w:val="18"/>
               </w:rPr>
-              <w:t>BLASTn identity (%)</w:t>
-            </w:r>
-          </w:p>
-        </w:tc>
-        <w:tc>
-          <w:tcPr>
-            <w:tcW w:w="1260" w:type="dxa"/>
-            <w:tcBorders>
-              <w:bottom w:val="single" w:sz="4" w:space="0" w:color="auto"/>
-            </w:tcBorders>
-            <w:shd w:val="clear" w:color="auto" w:fill="000000" w:themeFill="text1"/>
-            <w:vAlign w:val="center"/>
-          </w:tcPr>
-          <w:p>
-            <w:pPr>
-              <w:jc w:val="center"/>
+            </w:pPr>
+            <w:proofErr w:type="spellStart"/>
+            <w:r>
               <w:rPr>
                 <w:rFonts w:ascii="Calibri" w:hAnsi="Calibri" w:cs="Calibri"/>
                 <w:b/>
@@ -278,7 +260,9 @@
                 <w:sz w:val="18"/>
                 <w:szCs w:val="18"/>
               </w:rPr>
-            </w:pPr>
+              <w:t>BLASTn</w:t>
+            </w:r>
+            <w:proofErr w:type="spellEnd"/>
             <w:r>
               <w:rPr>
                 <w:rFonts w:ascii="Calibri" w:hAnsi="Calibri" w:cs="Calibri"/>
@@ -288,7 +272,101 @@
                 <w:sz w:val="18"/>
                 <w:szCs w:val="18"/>
               </w:rPr>
-              <w:t>BLASTn accession</w:t>
+              <w:t xml:space="preserve"> coverage (%)</w:t>
+            </w:r>
+          </w:p>
+        </w:tc>
+        <w:tc>
+          <w:tcPr>
+            <w:tcW w:w="900" w:type="dxa"/>
+            <w:tcBorders>
+              <w:bottom w:val="single" w:sz="4" w:space="0" w:color="auto"/>
+            </w:tcBorders>
+            <w:shd w:val="clear" w:color="auto" w:fill="000000" w:themeFill="text1"/>
+            <w:vAlign w:val="center"/>
+          </w:tcPr>
+          <w:p>
+            <w:pPr>
+              <w:jc w:val="center"/>
+              <w:rPr>
+                <w:rFonts w:ascii="Calibri" w:hAnsi="Calibri" w:cs="Calibri"/>
+                <w:b/>
+                <w:bCs/>
+                <w:color w:val="FFFFFF" w:themeColor="background1"/>
+                <w:sz w:val="18"/>
+                <w:szCs w:val="18"/>
+              </w:rPr>
+            </w:pPr>
+            <w:proofErr w:type="spellStart"/>
+            <w:r>
+              <w:rPr>
+                <w:rFonts w:ascii="Calibri" w:hAnsi="Calibri" w:cs="Calibri"/>
+                <w:b/>
+                <w:bCs/>
+                <w:color w:val="FFFFFF" w:themeColor="background1"/>
+                <w:sz w:val="18"/>
+                <w:szCs w:val="18"/>
+              </w:rPr>
+              <w:t>BLASTn</w:t>
+            </w:r>
+            <w:proofErr w:type="spellEnd"/>
+            <w:r>
+              <w:rPr>
+                <w:rFonts w:ascii="Calibri" w:hAnsi="Calibri" w:cs="Calibri"/>
+                <w:b/>
+                <w:bCs/>
+                <w:color w:val="FFFFFF" w:themeColor="background1"/>
+                <w:sz w:val="18"/>
+                <w:szCs w:val="18"/>
+              </w:rPr>
+              <w:t xml:space="preserve"> identity (%)</w:t>
+            </w:r>
+          </w:p>
+        </w:tc>
+        <w:tc>
+          <w:tcPr>
+            <w:tcW w:w="1260" w:type="dxa"/>
+            <w:tcBorders>
+              <w:bottom w:val="single" w:sz="4" w:space="0" w:color="auto"/>
+            </w:tcBorders>
+            <w:shd w:val="clear" w:color="auto" w:fill="000000" w:themeFill="text1"/>
+            <w:vAlign w:val="center"/>
+          </w:tcPr>
+          <w:p>
+            <w:pPr>
+              <w:jc w:val="center"/>
+              <w:rPr>
+                <w:rFonts w:ascii="Calibri" w:hAnsi="Calibri" w:cs="Calibri"/>
+                <w:b/>
+                <w:bCs/>
+                <w:color w:val="FFFFFF" w:themeColor="background1"/>
+                <w:sz w:val="18"/>
+                <w:szCs w:val="18"/>
+              </w:rPr>
+            </w:pPr>
+            <w:proofErr w:type="spellStart"/>
+            <w:r>
+              <w:rPr>
+                <w:rFonts w:ascii="Calibri" w:hAnsi="Calibri" w:cs="Calibri"/>
+                <w:b/>
+                <w:bCs/>
+                <w:color w:val="FFFFFF" w:themeColor="background1"/>
+                <w:sz w:val="18"/>
+                <w:szCs w:val="18"/>
+              </w:rPr>
+              <w:t>BLASTn</w:t>
+            </w:r>
+            <w:proofErr w:type="spellEnd"/>
+            <w:r>
+              <w:rPr>
+                <w:rFonts w:ascii="Calibri" w:hAnsi="Calibri" w:cs="Calibri"/>
+                <w:b/>
+                <w:bCs/>
+                <w:color w:val="FFFFFF" w:themeColor="background1"/>
+                <w:sz w:val="18"/>
+                <w:szCs w:val="18"/>
+              </w:rPr>
+              <w:t xml:space="preserve"> accession</w:t>
             </w:r>
           </w:p>
         </w:tc>
@@ -354,8 +432,19 @@
                 <w:sz w:val="18"/>
                 <w:szCs w:val="18"/>
               </w:rPr>
-              <w:t>E. dupreanum cardiovirus</w:t>
-            </w:r>
+              <w:t xml:space="preserve">E. dupreanum </w:t>
+            </w:r>
+            <w:proofErr w:type="spellStart"/>
+            <w:r>
+              <w:rPr>
+                <w:rFonts w:ascii="Calibri" w:hAnsi="Calibri" w:cs="Calibri"/>
+                <w:color w:val="000000"/>
+                <w:sz w:val="18"/>
+                <w:szCs w:val="18"/>
+              </w:rPr>
+              <w:t>cardiovirus</w:t>
+            </w:r>
+            <w:proofErr w:type="spellEnd"/>
           </w:p>
         </w:tc>
         <w:tc>
@@ -612,8 +701,19 @@
                 <w:sz w:val="18"/>
                 <w:szCs w:val="18"/>
               </w:rPr>
-              <w:t>E. dupreanum hepatovirus</w:t>
-            </w:r>
+              <w:t xml:space="preserve">E. dupreanum </w:t>
+            </w:r>
+            <w:proofErr w:type="spellStart"/>
+            <w:r>
+              <w:rPr>
+                <w:rFonts w:ascii="Calibri" w:hAnsi="Calibri" w:cs="Calibri"/>
+                <w:color w:val="000000"/>
+                <w:sz w:val="18"/>
+                <w:szCs w:val="18"/>
+              </w:rPr>
+              <w:t>hepatovirus</w:t>
+            </w:r>
+            <w:proofErr w:type="spellEnd"/>
           </w:p>
         </w:tc>
         <w:tc>
@@ -870,8 +970,19 @@
                 <w:sz w:val="18"/>
                 <w:szCs w:val="18"/>
               </w:rPr>
-              <w:t>E. dupreanum hepatovirus</w:t>
-            </w:r>
+              <w:t xml:space="preserve">E. dupreanum </w:t>
+            </w:r>
+            <w:proofErr w:type="spellStart"/>
+            <w:r>
+              <w:rPr>
+                <w:rFonts w:ascii="Calibri" w:hAnsi="Calibri" w:cs="Calibri"/>
+                <w:color w:val="000000"/>
+                <w:sz w:val="18"/>
+                <w:szCs w:val="18"/>
+              </w:rPr>
+              <w:t>hepatovirus</w:t>
+            </w:r>
+            <w:proofErr w:type="spellEnd"/>
           </w:p>
         </w:tc>
         <w:tc>
@@ -1128,8 +1239,19 @@
                 <w:sz w:val="18"/>
                 <w:szCs w:val="18"/>
               </w:rPr>
-              <w:t>E. dupreanum hepatovirus</w:t>
-            </w:r>
+              <w:t xml:space="preserve">E. dupreanum </w:t>
+            </w:r>
+            <w:proofErr w:type="spellStart"/>
+            <w:r>
+              <w:rPr>
+                <w:rFonts w:ascii="Calibri" w:hAnsi="Calibri" w:cs="Calibri"/>
+                <w:color w:val="000000"/>
+                <w:sz w:val="18"/>
+                <w:szCs w:val="18"/>
+              </w:rPr>
+              <w:t>hepatovirus</w:t>
+            </w:r>
+            <w:proofErr w:type="spellEnd"/>
           </w:p>
         </w:tc>
         <w:tc>
@@ -1386,8 +1508,19 @@
                 <w:sz w:val="18"/>
                 <w:szCs w:val="18"/>
               </w:rPr>
-              <w:t>E. dupreanum hepatovirus</w:t>
-            </w:r>
+              <w:t xml:space="preserve">E. dupreanum </w:t>
+            </w:r>
+            <w:proofErr w:type="spellStart"/>
+            <w:r>
+              <w:rPr>
+                <w:rFonts w:ascii="Calibri" w:hAnsi="Calibri" w:cs="Calibri"/>
+                <w:color w:val="000000"/>
+                <w:sz w:val="18"/>
+                <w:szCs w:val="18"/>
+              </w:rPr>
+              <w:t>hepatovirus</w:t>
+            </w:r>
+            <w:proofErr w:type="spellEnd"/>
           </w:p>
         </w:tc>
         <w:tc>
@@ -1644,8 +1777,19 @@
                 <w:sz w:val="18"/>
                 <w:szCs w:val="18"/>
               </w:rPr>
-              <w:t>E. dupreanum kobuvirus</w:t>
-            </w:r>
+              <w:t xml:space="preserve">E. dupreanum </w:t>
+            </w:r>
+            <w:proofErr w:type="spellStart"/>
+            <w:r>
+              <w:rPr>
+                <w:rFonts w:ascii="Calibri" w:hAnsi="Calibri" w:cs="Calibri"/>
+                <w:color w:val="000000"/>
+                <w:sz w:val="18"/>
+                <w:szCs w:val="18"/>
+              </w:rPr>
+              <w:t>kobuvirus</w:t>
+            </w:r>
+            <w:proofErr w:type="spellEnd"/>
           </w:p>
         </w:tc>
         <w:tc>
@@ -1902,8 +2046,19 @@
                 <w:sz w:val="18"/>
                 <w:szCs w:val="18"/>
               </w:rPr>
-              <w:t>E. dupreanum kobuvirus</w:t>
-            </w:r>
+              <w:t xml:space="preserve">E. dupreanum </w:t>
+            </w:r>
+            <w:proofErr w:type="spellStart"/>
+            <w:r>
+              <w:rPr>
+                <w:rFonts w:ascii="Calibri" w:hAnsi="Calibri" w:cs="Calibri"/>
+                <w:color w:val="000000"/>
+                <w:sz w:val="18"/>
+                <w:szCs w:val="18"/>
+              </w:rPr>
+              <w:t>kobuvirus</w:t>
+            </w:r>
+            <w:proofErr w:type="spellEnd"/>
           </w:p>
         </w:tc>
         <w:tc>
@@ -2160,8 +2315,19 @@
                 <w:sz w:val="18"/>
                 <w:szCs w:val="18"/>
               </w:rPr>
-              <w:t>E. dupreanum kobuvirus</w:t>
-            </w:r>
+              <w:t xml:space="preserve">E. dupreanum </w:t>
+            </w:r>
+            <w:proofErr w:type="spellStart"/>
+            <w:r>
+              <w:rPr>
+                <w:rFonts w:ascii="Calibri" w:hAnsi="Calibri" w:cs="Calibri"/>
+                <w:color w:val="000000"/>
+                <w:sz w:val="18"/>
+                <w:szCs w:val="18"/>
+              </w:rPr>
+              <w:t>kobuvirus</w:t>
+            </w:r>
+            <w:proofErr w:type="spellEnd"/>
           </w:p>
         </w:tc>
         <w:tc>
@@ -2418,8 +2584,19 @@
                 <w:sz w:val="18"/>
                 <w:szCs w:val="18"/>
               </w:rPr>
-              <w:t>E. dupreanum kobuvirus</w:t>
-            </w:r>
+              <w:t xml:space="preserve">E. dupreanum </w:t>
+            </w:r>
+            <w:proofErr w:type="spellStart"/>
+            <w:r>
+              <w:rPr>
+                <w:rFonts w:ascii="Calibri" w:hAnsi="Calibri" w:cs="Calibri"/>
+                <w:color w:val="000000"/>
+                <w:sz w:val="18"/>
+                <w:szCs w:val="18"/>
+              </w:rPr>
+              <w:t>kobuvirus</w:t>
+            </w:r>
+            <w:proofErr w:type="spellEnd"/>
           </w:p>
         </w:tc>
         <w:tc>
@@ -2676,8 +2853,19 @@
                 <w:sz w:val="18"/>
                 <w:szCs w:val="18"/>
               </w:rPr>
-              <w:t>E. dupreanum kobuvirus</w:t>
-            </w:r>
+              <w:t xml:space="preserve">E. dupreanum </w:t>
+            </w:r>
+            <w:proofErr w:type="spellStart"/>
+            <w:r>
+              <w:rPr>
+                <w:rFonts w:ascii="Calibri" w:hAnsi="Calibri" w:cs="Calibri"/>
+                <w:color w:val="000000"/>
+                <w:sz w:val="18"/>
+                <w:szCs w:val="18"/>
+              </w:rPr>
+              <w:t>kobuvirus</w:t>
+            </w:r>
+            <w:proofErr w:type="spellEnd"/>
           </w:p>
         </w:tc>
         <w:tc>
@@ -2934,8 +3122,19 @@
                 <w:sz w:val="18"/>
                 <w:szCs w:val="18"/>
               </w:rPr>
-              <w:t>E. dupreanum kobuvirus</w:t>
-            </w:r>
+              <w:t xml:space="preserve">E. dupreanum </w:t>
+            </w:r>
+            <w:proofErr w:type="spellStart"/>
+            <w:r>
+              <w:rPr>
+                <w:rFonts w:ascii="Calibri" w:hAnsi="Calibri" w:cs="Calibri"/>
+                <w:color w:val="000000"/>
+                <w:sz w:val="18"/>
+                <w:szCs w:val="18"/>
+              </w:rPr>
+              <w:t>kobuvirus</w:t>
+            </w:r>
+            <w:proofErr w:type="spellEnd"/>
           </w:p>
         </w:tc>
         <w:tc>
@@ -3192,8 +3391,19 @@
                 <w:sz w:val="18"/>
                 <w:szCs w:val="18"/>
               </w:rPr>
-              <w:t>E. dupreanum kobuvirus</w:t>
-            </w:r>
+              <w:t xml:space="preserve">E. dupreanum </w:t>
+            </w:r>
+            <w:proofErr w:type="spellStart"/>
+            <w:r>
+              <w:rPr>
+                <w:rFonts w:ascii="Calibri" w:hAnsi="Calibri" w:cs="Calibri"/>
+                <w:color w:val="000000"/>
+                <w:sz w:val="18"/>
+                <w:szCs w:val="18"/>
+              </w:rPr>
+              <w:t>kobuvirus</w:t>
+            </w:r>
+            <w:proofErr w:type="spellEnd"/>
           </w:p>
         </w:tc>
         <w:tc>
@@ -3450,7 +3660,27 @@
                 <w:sz w:val="18"/>
                 <w:szCs w:val="18"/>
               </w:rPr>
-              <w:t>E. dupreanum kobuvirus 2</w:t>
+              <w:t xml:space="preserve">E. dupreanum </w:t>
+            </w:r>
+            <w:proofErr w:type="spellStart"/>
+            <w:r>
+              <w:rPr>
+                <w:rFonts w:ascii="Calibri" w:hAnsi="Calibri" w:cs="Calibri"/>
+                <w:color w:val="000000"/>
+                <w:sz w:val="18"/>
+                <w:szCs w:val="18"/>
+              </w:rPr>
+              <w:t>kobuvirus</w:t>
+            </w:r>
+            <w:proofErr w:type="spellEnd"/>
+            <w:r>
+              <w:rPr>
+                <w:rFonts w:ascii="Calibri" w:hAnsi="Calibri" w:cs="Calibri"/>
+                <w:color w:val="000000"/>
+                <w:sz w:val="18"/>
+                <w:szCs w:val="18"/>
+              </w:rPr>
+              <w:t xml:space="preserve"> 2</w:t>
             </w:r>
           </w:p>
         </w:tc>
@@ -3708,8 +3938,19 @@
                 <w:sz w:val="18"/>
                 <w:szCs w:val="18"/>
               </w:rPr>
-              <w:t>E. dupreanum kunsagivirus</w:t>
-            </w:r>
+              <w:t xml:space="preserve">E. dupreanum </w:t>
+            </w:r>
+            <w:proofErr w:type="spellStart"/>
+            <w:r>
+              <w:rPr>
+                <w:rFonts w:ascii="Calibri" w:hAnsi="Calibri" w:cs="Calibri"/>
+                <w:color w:val="000000"/>
+                <w:sz w:val="18"/>
+                <w:szCs w:val="18"/>
+              </w:rPr>
+              <w:t>kunsagivirus</w:t>
+            </w:r>
+            <w:proofErr w:type="spellEnd"/>
           </w:p>
         </w:tc>
         <w:tc>
@@ -4248,7 +4489,7 @@
                 <w:sz w:val="18"/>
                 <w:szCs w:val="18"/>
               </w:rPr>
-              <w:t>92</w:t>
+              <w:t>91</w:t>
             </w:r>
           </w:p>
         </w:tc>
@@ -4280,7 +4521,7 @@
                 <w:sz w:val="18"/>
                 <w:szCs w:val="18"/>
               </w:rPr>
-              <w:t>54.12</w:t>
+              <w:t>79.35</w:t>
             </w:r>
           </w:p>
         </w:tc>
@@ -4312,7 +4553,7 @@
                 <w:sz w:val="18"/>
                 <w:szCs w:val="18"/>
               </w:rPr>
-              <w:t>WBV74372.1</w:t>
+              <w:t>XBH24017.1</w:t>
             </w:r>
           </w:p>
         </w:tc>
@@ -4344,7 +4585,7 @@
                 <w:sz w:val="18"/>
                 <w:szCs w:val="18"/>
               </w:rPr>
-              <w:t>3</w:t>
+              <w:t>43</w:t>
             </w:r>
           </w:p>
         </w:tc>
@@ -4376,7 +4617,7 @@
                 <w:sz w:val="18"/>
                 <w:szCs w:val="18"/>
               </w:rPr>
-              <w:t>78.86</w:t>
+              <w:t>73.96</w:t>
             </w:r>
           </w:p>
         </w:tc>
@@ -4408,7 +4649,7 @@
                 <w:sz w:val="18"/>
                 <w:szCs w:val="18"/>
               </w:rPr>
-              <w:t>KY855433.1</w:t>
+              <w:t>PP711945.1</w:t>
             </w:r>
           </w:p>
         </w:tc>
@@ -4506,7 +4747,7 @@
                 <w:sz w:val="18"/>
                 <w:szCs w:val="18"/>
               </w:rPr>
-              <w:t>92</w:t>
+              <w:t>91</w:t>
             </w:r>
           </w:p>
         </w:tc>
@@ -4538,7 +4779,7 @@
                 <w:sz w:val="18"/>
                 <w:szCs w:val="18"/>
               </w:rPr>
-              <w:t>54.85</w:t>
+              <w:t>79.70</w:t>
             </w:r>
           </w:p>
         </w:tc>
@@ -4570,7 +4811,7 @@
                 <w:sz w:val="18"/>
                 <w:szCs w:val="18"/>
               </w:rPr>
-              <w:t>WBV74372.1</w:t>
+              <w:t>XBH24017.1</w:t>
             </w:r>
           </w:p>
         </w:tc>
@@ -4602,7 +4843,7 @@
                 <w:sz w:val="18"/>
                 <w:szCs w:val="18"/>
               </w:rPr>
-              <w:t>3</w:t>
+              <w:t>97</w:t>
             </w:r>
           </w:p>
         </w:tc>
@@ -4634,7 +4875,7 @@
                 <w:sz w:val="18"/>
                 <w:szCs w:val="18"/>
               </w:rPr>
-              <w:t>78.86</w:t>
+              <w:t>73.02</w:t>
             </w:r>
           </w:p>
         </w:tc>
@@ -4666,7 +4907,7 @@
                 <w:sz w:val="18"/>
                 <w:szCs w:val="18"/>
               </w:rPr>
-              <w:t>KY855433.1</w:t>
+              <w:t>PP711913.1</w:t>
             </w:r>
           </w:p>
         </w:tc>
@@ -4764,7 +5005,7 @@
                 <w:sz w:val="18"/>
                 <w:szCs w:val="18"/>
               </w:rPr>
-              <w:t>93</w:t>
+              <w:t>99</w:t>
             </w:r>
           </w:p>
         </w:tc>
@@ -4796,7 +5037,7 @@
                 <w:sz w:val="18"/>
                 <w:szCs w:val="18"/>
               </w:rPr>
-              <w:t>57.23</w:t>
+              <w:t>81.82</w:t>
             </w:r>
           </w:p>
         </w:tc>
@@ -4828,7 +5069,7 @@
                 <w:sz w:val="18"/>
                 <w:szCs w:val="18"/>
               </w:rPr>
-              <w:t>QQR34440.1</w:t>
+              <w:t>XBH23984.1</w:t>
             </w:r>
           </w:p>
         </w:tc>
@@ -5022,7 +5263,7 @@
                 <w:sz w:val="18"/>
                 <w:szCs w:val="18"/>
               </w:rPr>
-              <w:t>93</w:t>
+              <w:t>92</w:t>
             </w:r>
           </w:p>
         </w:tc>
@@ -5054,7 +5295,7 @@
                 <w:sz w:val="18"/>
                 <w:szCs w:val="18"/>
               </w:rPr>
-              <w:t>54.06</w:t>
+              <w:t>79.03</w:t>
             </w:r>
           </w:p>
         </w:tc>
@@ -5086,7 +5327,7 @@
                 <w:sz w:val="18"/>
                 <w:szCs w:val="18"/>
               </w:rPr>
-              <w:t>WBV74372.1</w:t>
+              <w:t>XBH24017.1</w:t>
             </w:r>
           </w:p>
         </w:tc>
@@ -5118,7 +5359,7 @@
                 <w:sz w:val="18"/>
                 <w:szCs w:val="18"/>
               </w:rPr>
-              <w:t>2</w:t>
+              <w:t>51</w:t>
             </w:r>
           </w:p>
         </w:tc>
@@ -5150,7 +5391,7 @@
                 <w:sz w:val="18"/>
                 <w:szCs w:val="18"/>
               </w:rPr>
-              <w:t>85.09</w:t>
+              <w:t>72.67</w:t>
             </w:r>
           </w:p>
         </w:tc>
@@ -5182,7 +5423,7 @@
                 <w:sz w:val="18"/>
                 <w:szCs w:val="18"/>
               </w:rPr>
-              <w:t>AM040038.1</w:t>
+              <w:t>PP711909.1</w:t>
             </w:r>
           </w:p>
         </w:tc>
@@ -5280,7 +5521,7 @@
                 <w:sz w:val="18"/>
                 <w:szCs w:val="18"/>
               </w:rPr>
-              <w:t>80</w:t>
+              <w:t>82</w:t>
             </w:r>
           </w:p>
         </w:tc>
@@ -5312,7 +5553,7 @@
                 <w:sz w:val="18"/>
                 <w:szCs w:val="18"/>
               </w:rPr>
-              <w:t>65.99</w:t>
+              <w:t>82.11</w:t>
             </w:r>
           </w:p>
         </w:tc>
@@ -5344,7 +5585,7 @@
                 <w:sz w:val="18"/>
                 <w:szCs w:val="18"/>
               </w:rPr>
-              <w:t>WFG77366.1</w:t>
+              <w:t>XBH23984.1</w:t>
             </w:r>
           </w:p>
         </w:tc>
@@ -5376,7 +5617,7 @@
                 <w:sz w:val="18"/>
                 <w:szCs w:val="18"/>
               </w:rPr>
-              <w:t>5</w:t>
+              <w:t>99</w:t>
             </w:r>
           </w:p>
         </w:tc>
@@ -5408,7 +5649,7 @@
                 <w:sz w:val="18"/>
                 <w:szCs w:val="18"/>
               </w:rPr>
-              <w:t>86.51</w:t>
+              <w:t>74.60</w:t>
             </w:r>
           </w:p>
         </w:tc>
@@ -5440,7 +5681,7 @@
                 <w:sz w:val="18"/>
                 <w:szCs w:val="18"/>
               </w:rPr>
-              <w:t>NC_010415.1</w:t>
+              <w:t>PP711913.1</w:t>
             </w:r>
           </w:p>
         </w:tc>
@@ -5570,7 +5811,7 @@
                 <w:sz w:val="18"/>
                 <w:szCs w:val="18"/>
               </w:rPr>
-              <w:t>50.25</w:t>
+              <w:t>74.54</w:t>
             </w:r>
           </w:p>
         </w:tc>
@@ -5602,7 +5843,7 @@
                 <w:sz w:val="18"/>
                 <w:szCs w:val="18"/>
               </w:rPr>
-              <w:t>AEM23662.1</w:t>
+              <w:t>XBH24017.1</w:t>
             </w:r>
           </w:p>
         </w:tc>
@@ -5634,7 +5875,7 @@
                 <w:sz w:val="18"/>
                 <w:szCs w:val="18"/>
               </w:rPr>
-              <w:t>No result</w:t>
+              <w:t>38</w:t>
             </w:r>
           </w:p>
         </w:tc>
@@ -5666,7 +5907,7 @@
                 <w:sz w:val="18"/>
                 <w:szCs w:val="18"/>
               </w:rPr>
-              <w:t>No result</w:t>
+              <w:t>75.11</w:t>
             </w:r>
           </w:p>
         </w:tc>
@@ -5698,7 +5939,7 @@
                 <w:sz w:val="18"/>
                 <w:szCs w:val="18"/>
               </w:rPr>
-              <w:t>No result</w:t>
+              <w:t>PP711928.1</w:t>
             </w:r>
           </w:p>
         </w:tc>
@@ -5828,7 +6069,7 @@
                 <w:sz w:val="18"/>
                 <w:szCs w:val="18"/>
               </w:rPr>
-              <w:t>57.21</w:t>
+              <w:t>78.65</w:t>
             </w:r>
           </w:p>
         </w:tc>
@@ -5860,7 +6101,7 @@
                 <w:sz w:val="18"/>
                 <w:szCs w:val="18"/>
               </w:rPr>
-              <w:t>WFG77375.1</w:t>
+              <w:t>XBH24017.1</w:t>
             </w:r>
           </w:p>
         </w:tc>
@@ -5892,7 +6133,7 @@
                 <w:sz w:val="18"/>
                 <w:szCs w:val="18"/>
               </w:rPr>
-              <w:t>No result</w:t>
+              <w:t>99</w:t>
             </w:r>
           </w:p>
         </w:tc>
@@ -5924,7 +6165,7 @@
                 <w:sz w:val="18"/>
                 <w:szCs w:val="18"/>
               </w:rPr>
-              <w:t>No result</w:t>
+              <w:t>73.99</w:t>
             </w:r>
           </w:p>
         </w:tc>
@@ -5956,7 +6197,7 @@
                 <w:sz w:val="18"/>
                 <w:szCs w:val="18"/>
               </w:rPr>
-              <w:t>No result</w:t>
+              <w:t>PP711909.1</w:t>
             </w:r>
           </w:p>
         </w:tc>
@@ -6020,7 +6261,27 @@
                 <w:sz w:val="18"/>
                 <w:szCs w:val="18"/>
               </w:rPr>
-              <w:t>E. dupreanum sapelovirus 1</w:t>
+              <w:t xml:space="preserve">E. dupreanum </w:t>
+            </w:r>
+            <w:proofErr w:type="spellStart"/>
+            <w:r>
+              <w:rPr>
+                <w:rFonts w:ascii="Calibri" w:hAnsi="Calibri" w:cs="Calibri"/>
+                <w:color w:val="000000"/>
+                <w:sz w:val="18"/>
+                <w:szCs w:val="18"/>
+              </w:rPr>
+              <w:t>sapelovirus</w:t>
+            </w:r>
+            <w:proofErr w:type="spellEnd"/>
+            <w:r>
+              <w:rPr>
+                <w:rFonts w:ascii="Calibri" w:hAnsi="Calibri" w:cs="Calibri"/>
+                <w:color w:val="000000"/>
+                <w:sz w:val="18"/>
+                <w:szCs w:val="18"/>
+              </w:rPr>
+              <w:t xml:space="preserve"> 1</w:t>
             </w:r>
           </w:p>
         </w:tc>
@@ -6272,7 +6533,27 @@
                 <w:sz w:val="18"/>
                 <w:szCs w:val="18"/>
               </w:rPr>
-              <w:t>E. dupreanum sapelovirus 1</w:t>
+              <w:t xml:space="preserve">E. dupreanum </w:t>
+            </w:r>
+            <w:proofErr w:type="spellStart"/>
+            <w:r>
+              <w:rPr>
+                <w:rFonts w:ascii="Calibri" w:hAnsi="Calibri" w:cs="Calibri"/>
+                <w:color w:val="000000"/>
+                <w:sz w:val="18"/>
+                <w:szCs w:val="18"/>
+              </w:rPr>
+              <w:t>sapelovirus</w:t>
+            </w:r>
+            <w:proofErr w:type="spellEnd"/>
+            <w:r>
+              <w:rPr>
+                <w:rFonts w:ascii="Calibri" w:hAnsi="Calibri" w:cs="Calibri"/>
+                <w:color w:val="000000"/>
+                <w:sz w:val="18"/>
+                <w:szCs w:val="18"/>
+              </w:rPr>
+              <w:t xml:space="preserve"> 1</w:t>
             </w:r>
           </w:p>
         </w:tc>
@@ -6530,7 +6811,27 @@
                 <w:sz w:val="18"/>
                 <w:szCs w:val="18"/>
               </w:rPr>
-              <w:t>E. dupreanum sapelovirus 1</w:t>
+              <w:t xml:space="preserve">E. dupreanum </w:t>
+            </w:r>
+            <w:proofErr w:type="spellStart"/>
+            <w:r>
+              <w:rPr>
+                <w:rFonts w:ascii="Calibri" w:hAnsi="Calibri" w:cs="Calibri"/>
+                <w:color w:val="000000"/>
+                <w:sz w:val="18"/>
+                <w:szCs w:val="18"/>
+              </w:rPr>
+              <w:t>sapelovirus</w:t>
+            </w:r>
+            <w:proofErr w:type="spellEnd"/>
+            <w:r>
+              <w:rPr>
+                <w:rFonts w:ascii="Calibri" w:hAnsi="Calibri" w:cs="Calibri"/>
+                <w:color w:val="000000"/>
+                <w:sz w:val="18"/>
+                <w:szCs w:val="18"/>
+              </w:rPr>
+              <w:t xml:space="preserve"> 1</w:t>
             </w:r>
           </w:p>
         </w:tc>
@@ -6788,7 +7089,27 @@
                 <w:sz w:val="18"/>
                 <w:szCs w:val="18"/>
               </w:rPr>
-              <w:t>E. dupreanum sapelovirus 1</w:t>
+              <w:t xml:space="preserve">E. dupreanum </w:t>
+            </w:r>
+            <w:proofErr w:type="spellStart"/>
+            <w:r>
+              <w:rPr>
+                <w:rFonts w:ascii="Calibri" w:hAnsi="Calibri" w:cs="Calibri"/>
+                <w:color w:val="000000"/>
+                <w:sz w:val="18"/>
+                <w:szCs w:val="18"/>
+              </w:rPr>
+              <w:t>sapelovirus</w:t>
+            </w:r>
+            <w:proofErr w:type="spellEnd"/>
+            <w:r>
+              <w:rPr>
+                <w:rFonts w:ascii="Calibri" w:hAnsi="Calibri" w:cs="Calibri"/>
+                <w:color w:val="000000"/>
+                <w:sz w:val="18"/>
+                <w:szCs w:val="18"/>
+              </w:rPr>
+              <w:t xml:space="preserve"> 1</w:t>
             </w:r>
           </w:p>
         </w:tc>
@@ -7046,7 +7367,27 @@
                 <w:sz w:val="18"/>
                 <w:szCs w:val="18"/>
               </w:rPr>
-              <w:t>E. dupreanum sapelovirus 1</w:t>
+              <w:t xml:space="preserve">E. dupreanum </w:t>
+            </w:r>
+            <w:proofErr w:type="spellStart"/>
+            <w:r>
+              <w:rPr>
+                <w:rFonts w:ascii="Calibri" w:hAnsi="Calibri" w:cs="Calibri"/>
+                <w:color w:val="000000"/>
+                <w:sz w:val="18"/>
+                <w:szCs w:val="18"/>
+              </w:rPr>
+              <w:t>sapelovirus</w:t>
+            </w:r>
+            <w:proofErr w:type="spellEnd"/>
+            <w:r>
+              <w:rPr>
+                <w:rFonts w:ascii="Calibri" w:hAnsi="Calibri" w:cs="Calibri"/>
+                <w:color w:val="000000"/>
+                <w:sz w:val="18"/>
+                <w:szCs w:val="18"/>
+              </w:rPr>
+              <w:t xml:space="preserve"> 1</w:t>
             </w:r>
           </w:p>
         </w:tc>
@@ -7304,7 +7645,27 @@
                 <w:sz w:val="18"/>
                 <w:szCs w:val="18"/>
               </w:rPr>
-              <w:t>E. dupreanum sapelovirus 1</w:t>
+              <w:t xml:space="preserve">E. dupreanum </w:t>
+            </w:r>
+            <w:proofErr w:type="spellStart"/>
+            <w:r>
+              <w:rPr>
+                <w:rFonts w:ascii="Calibri" w:hAnsi="Calibri" w:cs="Calibri"/>
+                <w:color w:val="000000"/>
+                <w:sz w:val="18"/>
+                <w:szCs w:val="18"/>
+              </w:rPr>
+              <w:t>sapelovirus</w:t>
+            </w:r>
+            <w:proofErr w:type="spellEnd"/>
+            <w:r>
+              <w:rPr>
+                <w:rFonts w:ascii="Calibri" w:hAnsi="Calibri" w:cs="Calibri"/>
+                <w:color w:val="000000"/>
+                <w:sz w:val="18"/>
+                <w:szCs w:val="18"/>
+              </w:rPr>
+              <w:t xml:space="preserve"> 1</w:t>
             </w:r>
           </w:p>
         </w:tc>
@@ -7560,7 +7921,27 @@
                 <w:sz w:val="18"/>
                 <w:szCs w:val="18"/>
               </w:rPr>
-              <w:t>E. dupreanum sapelovirus 2</w:t>
+              <w:t xml:space="preserve">E. dupreanum </w:t>
+            </w:r>
+            <w:proofErr w:type="spellStart"/>
+            <w:r>
+              <w:rPr>
+                <w:rFonts w:ascii="Calibri" w:hAnsi="Calibri" w:cs="Calibri"/>
+                <w:color w:val="000000"/>
+                <w:sz w:val="18"/>
+                <w:szCs w:val="18"/>
+              </w:rPr>
+              <w:t>sapelovirus</w:t>
+            </w:r>
+            <w:proofErr w:type="spellEnd"/>
+            <w:r>
+              <w:rPr>
+                <w:rFonts w:ascii="Calibri" w:hAnsi="Calibri" w:cs="Calibri"/>
+                <w:color w:val="000000"/>
+                <w:sz w:val="18"/>
+                <w:szCs w:val="18"/>
+              </w:rPr>
+              <w:t xml:space="preserve"> 2</w:t>
             </w:r>
           </w:p>
         </w:tc>
@@ -7587,11 +7968,10 @@
             <w:r>
               <w:rPr>
                 <w:rFonts w:ascii="Calibri" w:hAnsi="Calibri" w:cs="Calibri"/>
-                <w:color w:val="000000"/>
-                <w:sz w:val="18"/>
-                <w:szCs w:val="18"/>
-              </w:rPr>
-              <w:t>95</w:t>
+                <w:sz w:val="18"/>
+                <w:szCs w:val="18"/>
+              </w:rPr>
+              <w:t>83</w:t>
             </w:r>
           </w:p>
         </w:tc>
@@ -7618,11 +7998,10 @@
             <w:r>
               <w:rPr>
                 <w:rFonts w:ascii="Calibri" w:hAnsi="Calibri" w:cs="Calibri"/>
-                <w:color w:val="000000"/>
-                <w:sz w:val="18"/>
-                <w:szCs w:val="18"/>
-              </w:rPr>
-              <w:t>75.8</w:t>
+                <w:sz w:val="18"/>
+                <w:szCs w:val="18"/>
+              </w:rPr>
+              <w:t>97.81</w:t>
             </w:r>
           </w:p>
         </w:tc>
@@ -7649,11 +8028,10 @@
             <w:r>
               <w:rPr>
                 <w:rFonts w:ascii="Calibri" w:hAnsi="Calibri" w:cs="Calibri"/>
-                <w:color w:val="000000"/>
-                <w:sz w:val="18"/>
-                <w:szCs w:val="18"/>
-              </w:rPr>
-              <w:t>YP_009345901.1</w:t>
+                <w:sz w:val="18"/>
+                <w:szCs w:val="18"/>
+              </w:rPr>
+              <w:t>XBH23993.1</w:t>
             </w:r>
           </w:p>
         </w:tc>
@@ -7680,11 +8058,10 @@
             <w:r>
               <w:rPr>
                 <w:rFonts w:ascii="Calibri" w:hAnsi="Calibri" w:cs="Calibri"/>
-                <w:color w:val="000000"/>
-                <w:sz w:val="18"/>
-                <w:szCs w:val="18"/>
-              </w:rPr>
-              <w:t>96</w:t>
+                <w:sz w:val="18"/>
+                <w:szCs w:val="18"/>
+              </w:rPr>
+              <w:t>87</w:t>
             </w:r>
           </w:p>
         </w:tc>
@@ -7711,11 +8088,10 @@
             <w:r>
               <w:rPr>
                 <w:rFonts w:ascii="Calibri" w:hAnsi="Calibri" w:cs="Calibri"/>
-                <w:color w:val="000000"/>
-                <w:sz w:val="18"/>
-                <w:szCs w:val="18"/>
-              </w:rPr>
-              <w:t>73.31</w:t>
+                <w:sz w:val="18"/>
+                <w:szCs w:val="18"/>
+              </w:rPr>
+              <w:t>87.42</w:t>
             </w:r>
           </w:p>
         </w:tc>
@@ -7742,11 +8118,10 @@
             <w:r>
               <w:rPr>
                 <w:rFonts w:ascii="Calibri" w:hAnsi="Calibri" w:cs="Calibri"/>
-                <w:color w:val="000000"/>
-                <w:sz w:val="18"/>
-                <w:szCs w:val="18"/>
-              </w:rPr>
-              <w:t>KX644938.1</w:t>
+                <w:sz w:val="18"/>
+                <w:szCs w:val="18"/>
+              </w:rPr>
+              <w:t>PP711921.1</w:t>
             </w:r>
           </w:p>
         </w:tc>
@@ -7812,7 +8187,27 @@
                 <w:sz w:val="18"/>
                 <w:szCs w:val="18"/>
               </w:rPr>
-              <w:t>E. dupreanum sapelovirus 2</w:t>
+              <w:t xml:space="preserve">E. dupreanum </w:t>
+            </w:r>
+            <w:proofErr w:type="spellStart"/>
+            <w:r>
+              <w:rPr>
+                <w:rFonts w:ascii="Calibri" w:hAnsi="Calibri" w:cs="Calibri"/>
+                <w:color w:val="000000"/>
+                <w:sz w:val="18"/>
+                <w:szCs w:val="18"/>
+              </w:rPr>
+              <w:t>sapelovirus</w:t>
+            </w:r>
+            <w:proofErr w:type="spellEnd"/>
+            <w:r>
+              <w:rPr>
+                <w:rFonts w:ascii="Calibri" w:hAnsi="Calibri" w:cs="Calibri"/>
+                <w:color w:val="000000"/>
+                <w:sz w:val="18"/>
+                <w:szCs w:val="18"/>
+              </w:rPr>
+              <w:t xml:space="preserve"> 2</w:t>
             </w:r>
           </w:p>
         </w:tc>
@@ -7844,7 +8239,7 @@
                 <w:sz w:val="18"/>
                 <w:szCs w:val="18"/>
               </w:rPr>
-              <w:t>98</w:t>
+              <w:t>99</w:t>
             </w:r>
           </w:p>
         </w:tc>
@@ -7876,7 +8271,7 @@
                 <w:sz w:val="18"/>
                 <w:szCs w:val="18"/>
               </w:rPr>
-              <w:t>73.18</w:t>
+              <w:t>97.03</w:t>
             </w:r>
           </w:p>
         </w:tc>
@@ -7908,7 +8303,7 @@
                 <w:sz w:val="18"/>
                 <w:szCs w:val="18"/>
               </w:rPr>
-              <w:t>YP_009345901.1</w:t>
+              <w:t>XBH23993.1</w:t>
             </w:r>
           </w:p>
         </w:tc>
@@ -7940,7 +8335,7 @@
                 <w:sz w:val="18"/>
                 <w:szCs w:val="18"/>
               </w:rPr>
-              <w:t>No result</w:t>
+              <w:t>100</w:t>
             </w:r>
           </w:p>
         </w:tc>
@@ -7972,7 +8367,7 @@
                 <w:sz w:val="18"/>
                 <w:szCs w:val="18"/>
               </w:rPr>
-              <w:t>No result</w:t>
+              <w:t>86.55</w:t>
             </w:r>
           </w:p>
         </w:tc>
@@ -8004,7 +8399,7 @@
                 <w:sz w:val="18"/>
                 <w:szCs w:val="18"/>
               </w:rPr>
-              <w:t>No result</w:t>
+              <w:t>PP711921.1</w:t>
             </w:r>
           </w:p>
         </w:tc>
@@ -8070,7 +8465,27 @@
                 <w:sz w:val="18"/>
                 <w:szCs w:val="18"/>
               </w:rPr>
-              <w:t>E. dupreanum sapelovirus 2</w:t>
+              <w:t xml:space="preserve">E. dupreanum </w:t>
+            </w:r>
+            <w:proofErr w:type="spellStart"/>
+            <w:r>
+              <w:rPr>
+                <w:rFonts w:ascii="Calibri" w:hAnsi="Calibri" w:cs="Calibri"/>
+                <w:color w:val="000000"/>
+                <w:sz w:val="18"/>
+                <w:szCs w:val="18"/>
+              </w:rPr>
+              <w:t>sapelovirus</w:t>
+            </w:r>
+            <w:proofErr w:type="spellEnd"/>
+            <w:r>
+              <w:rPr>
+                <w:rFonts w:ascii="Calibri" w:hAnsi="Calibri" w:cs="Calibri"/>
+                <w:color w:val="000000"/>
+                <w:sz w:val="18"/>
+                <w:szCs w:val="18"/>
+              </w:rPr>
+              <w:t xml:space="preserve"> 2</w:t>
             </w:r>
           </w:p>
         </w:tc>
@@ -8134,7 +8549,7 @@
                 <w:sz w:val="18"/>
                 <w:szCs w:val="18"/>
               </w:rPr>
-              <w:t>76.68</w:t>
+              <w:t>98.31</w:t>
             </w:r>
           </w:p>
         </w:tc>
@@ -8166,7 +8581,7 @@
                 <w:sz w:val="18"/>
                 <w:szCs w:val="18"/>
               </w:rPr>
-              <w:t>YP_009345901.1</w:t>
+              <w:t>XBH23993.1</w:t>
             </w:r>
           </w:p>
         </w:tc>
@@ -8198,7 +8613,7 @@
                 <w:sz w:val="18"/>
                 <w:szCs w:val="18"/>
               </w:rPr>
-              <w:t>18</w:t>
+              <w:t>100</w:t>
             </w:r>
           </w:p>
         </w:tc>
@@ -8230,7 +8645,7 @@
                 <w:sz w:val="18"/>
                 <w:szCs w:val="18"/>
               </w:rPr>
-              <w:t>75.44</w:t>
+              <w:t>88.18</w:t>
             </w:r>
           </w:p>
         </w:tc>
@@ -8262,7 +8677,7 @@
                 <w:sz w:val="18"/>
                 <w:szCs w:val="18"/>
               </w:rPr>
-              <w:t>JQ746670.1</w:t>
+              <w:t>PP711921.1</w:t>
             </w:r>
           </w:p>
         </w:tc>
@@ -8328,7 +8743,27 @@
                 <w:sz w:val="18"/>
                 <w:szCs w:val="18"/>
               </w:rPr>
-              <w:t>E. dupreanum sapelovirus 2</w:t>
+              <w:t xml:space="preserve">E. dupreanum </w:t>
+            </w:r>
+            <w:proofErr w:type="spellStart"/>
+            <w:r>
+              <w:rPr>
+                <w:rFonts w:ascii="Calibri" w:hAnsi="Calibri" w:cs="Calibri"/>
+                <w:color w:val="000000"/>
+                <w:sz w:val="18"/>
+                <w:szCs w:val="18"/>
+              </w:rPr>
+              <w:t>sapelovirus</w:t>
+            </w:r>
+            <w:proofErr w:type="spellEnd"/>
+            <w:r>
+              <w:rPr>
+                <w:rFonts w:ascii="Calibri" w:hAnsi="Calibri" w:cs="Calibri"/>
+                <w:color w:val="000000"/>
+                <w:sz w:val="18"/>
+                <w:szCs w:val="18"/>
+              </w:rPr>
+              <w:t xml:space="preserve"> 2</w:t>
             </w:r>
           </w:p>
         </w:tc>
@@ -8392,7 +8827,7 @@
                 <w:sz w:val="18"/>
                 <w:szCs w:val="18"/>
               </w:rPr>
-              <w:t>78.46</w:t>
+              <w:t>98.45</w:t>
             </w:r>
           </w:p>
         </w:tc>
@@ -8424,7 +8859,7 @@
                 <w:sz w:val="18"/>
                 <w:szCs w:val="18"/>
               </w:rPr>
-              <w:t>YP_009345901.1</w:t>
+              <w:t>XBH23993.1</w:t>
             </w:r>
           </w:p>
         </w:tc>
@@ -8456,7 +8891,7 @@
                 <w:sz w:val="18"/>
                 <w:szCs w:val="18"/>
               </w:rPr>
-              <w:t>12</w:t>
+              <w:t>100</w:t>
             </w:r>
           </w:p>
         </w:tc>
@@ -8488,7 +8923,7 @@
                 <w:sz w:val="18"/>
                 <w:szCs w:val="18"/>
               </w:rPr>
-              <w:t>80</w:t>
+              <w:t>88.58</w:t>
             </w:r>
           </w:p>
         </w:tc>
@@ -8520,7 +8955,7 @@
                 <w:sz w:val="18"/>
                 <w:szCs w:val="18"/>
               </w:rPr>
-              <w:t>JQ747746.1</w:t>
+              <w:t>PP711921.1</w:t>
             </w:r>
           </w:p>
         </w:tc>
@@ -8586,7 +9021,27 @@
                 <w:sz w:val="18"/>
                 <w:szCs w:val="18"/>
               </w:rPr>
-              <w:t>R. madagascariensis sapelovirus 1</w:t>
+              <w:t xml:space="preserve">R. madagascariensis </w:t>
+            </w:r>
+            <w:proofErr w:type="spellStart"/>
+            <w:r>
+              <w:rPr>
+                <w:rFonts w:ascii="Calibri" w:hAnsi="Calibri" w:cs="Calibri"/>
+                <w:color w:val="000000"/>
+                <w:sz w:val="18"/>
+                <w:szCs w:val="18"/>
+              </w:rPr>
+              <w:t>sapelovirus</w:t>
+            </w:r>
+            <w:proofErr w:type="spellEnd"/>
+            <w:r>
+              <w:rPr>
+                <w:rFonts w:ascii="Calibri" w:hAnsi="Calibri" w:cs="Calibri"/>
+                <w:color w:val="000000"/>
+                <w:sz w:val="18"/>
+                <w:szCs w:val="18"/>
+              </w:rPr>
+              <w:t xml:space="preserve"> 1</w:t>
             </w:r>
           </w:p>
         </w:tc>
@@ -8618,7 +9073,7 @@
                 <w:sz w:val="18"/>
                 <w:szCs w:val="18"/>
               </w:rPr>
-              <w:t>93</w:t>
+              <w:t>94</w:t>
             </w:r>
           </w:p>
         </w:tc>
@@ -8650,7 +9105,7 @@
                 <w:sz w:val="18"/>
                 <w:szCs w:val="18"/>
               </w:rPr>
-              <w:t>83.15</w:t>
+              <w:t>89.68</w:t>
             </w:r>
           </w:p>
         </w:tc>
@@ -8682,7 +9137,7 @@
                 <w:sz w:val="18"/>
                 <w:szCs w:val="18"/>
               </w:rPr>
-              <w:t>WXG28554.1</w:t>
+              <w:t>XBH23983.1</w:t>
             </w:r>
           </w:p>
         </w:tc>
@@ -8714,7 +9169,7 @@
                 <w:sz w:val="18"/>
                 <w:szCs w:val="18"/>
               </w:rPr>
-              <w:t>91</w:t>
+              <w:t>97</w:t>
             </w:r>
           </w:p>
         </w:tc>
@@ -8746,7 +9201,7 @@
                 <w:sz w:val="18"/>
                 <w:szCs w:val="18"/>
               </w:rPr>
-              <w:t>74.87</w:t>
+              <w:t>79.04</w:t>
             </w:r>
           </w:p>
         </w:tc>
@@ -8778,7 +9233,7 @@
                 <w:sz w:val="18"/>
                 <w:szCs w:val="18"/>
               </w:rPr>
-              <w:t>OR951332.1</w:t>
+              <w:t>PP711911.1</w:t>
             </w:r>
           </w:p>
         </w:tc>
@@ -8844,7 +9299,27 @@
                 <w:sz w:val="18"/>
                 <w:szCs w:val="18"/>
               </w:rPr>
-              <w:t>E. dupreanum teschovirus 1</w:t>
+              <w:t xml:space="preserve">E. dupreanum </w:t>
+            </w:r>
+            <w:proofErr w:type="spellStart"/>
+            <w:r>
+              <w:rPr>
+                <w:rFonts w:ascii="Calibri" w:hAnsi="Calibri" w:cs="Calibri"/>
+                <w:color w:val="000000"/>
+                <w:sz w:val="18"/>
+                <w:szCs w:val="18"/>
+              </w:rPr>
+              <w:t>teschovirus</w:t>
+            </w:r>
+            <w:proofErr w:type="spellEnd"/>
+            <w:r>
+              <w:rPr>
+                <w:rFonts w:ascii="Calibri" w:hAnsi="Calibri" w:cs="Calibri"/>
+                <w:color w:val="000000"/>
+                <w:sz w:val="18"/>
+                <w:szCs w:val="18"/>
+              </w:rPr>
+              <w:t xml:space="preserve"> 1</w:t>
             </w:r>
           </w:p>
         </w:tc>
@@ -8876,7 +9351,16 @@
                 <w:sz w:val="18"/>
                 <w:szCs w:val="18"/>
               </w:rPr>
-              <w:t>91</w:t>
+              <w:t>9</w:t>
+            </w:r>
+            <w:r>
+              <w:rPr>
+                <w:rFonts w:ascii="Calibri" w:hAnsi="Calibri" w:cs="Calibri"/>
+                <w:color w:val="000000"/>
+                <w:sz w:val="18"/>
+                <w:szCs w:val="18"/>
+              </w:rPr>
+              <w:t>0</w:t>
             </w:r>
           </w:p>
         </w:tc>
@@ -8908,7 +9392,7 @@
                 <w:sz w:val="18"/>
                 <w:szCs w:val="18"/>
               </w:rPr>
-              <w:t>71.05</w:t>
+              <w:t>73.14</w:t>
             </w:r>
           </w:p>
         </w:tc>
@@ -8940,7 +9424,7 @@
                 <w:sz w:val="18"/>
                 <w:szCs w:val="18"/>
               </w:rPr>
-              <w:t>WXG28556.1</w:t>
+              <w:t>XBH24020.1</w:t>
             </w:r>
           </w:p>
         </w:tc>
@@ -8972,7 +9456,7 @@
                 <w:sz w:val="18"/>
                 <w:szCs w:val="18"/>
               </w:rPr>
-              <w:t>2</w:t>
+              <w:t>32</w:t>
             </w:r>
           </w:p>
         </w:tc>
@@ -9004,7 +9488,7 @@
                 <w:sz w:val="18"/>
                 <w:szCs w:val="18"/>
               </w:rPr>
-              <w:t>79.63</w:t>
+              <w:t>72.67</w:t>
             </w:r>
           </w:p>
         </w:tc>
@@ -9036,7 +9520,7 @@
                 <w:sz w:val="18"/>
                 <w:szCs w:val="18"/>
               </w:rPr>
-              <w:t>OQ715997.1</w:t>
+              <w:t>PP711948.1</w:t>
             </w:r>
           </w:p>
         </w:tc>
@@ -9102,7 +9586,27 @@
                 <w:sz w:val="18"/>
                 <w:szCs w:val="18"/>
               </w:rPr>
-              <w:t>R. madagascariensis teschovirus 1</w:t>
+              <w:t xml:space="preserve">R. madagascariensis </w:t>
+            </w:r>
+            <w:proofErr w:type="spellStart"/>
+            <w:r>
+              <w:rPr>
+                <w:rFonts w:ascii="Calibri" w:hAnsi="Calibri" w:cs="Calibri"/>
+                <w:color w:val="000000"/>
+                <w:sz w:val="18"/>
+                <w:szCs w:val="18"/>
+              </w:rPr>
+              <w:t>teschovirus</w:t>
+            </w:r>
+            <w:proofErr w:type="spellEnd"/>
+            <w:r>
+              <w:rPr>
+                <w:rFonts w:ascii="Calibri" w:hAnsi="Calibri" w:cs="Calibri"/>
+                <w:color w:val="000000"/>
+                <w:sz w:val="18"/>
+                <w:szCs w:val="18"/>
+              </w:rPr>
+              <w:t xml:space="preserve"> 1</w:t>
             </w:r>
           </w:p>
         </w:tc>
@@ -9134,7 +9638,16 @@
                 <w:sz w:val="18"/>
                 <w:szCs w:val="18"/>
               </w:rPr>
-              <w:t>88</w:t>
+              <w:t>8</w:t>
+            </w:r>
+            <w:r>
+              <w:rPr>
+                <w:rFonts w:ascii="Calibri" w:hAnsi="Calibri" w:cs="Calibri"/>
+                <w:color w:val="000000"/>
+                <w:sz w:val="18"/>
+                <w:szCs w:val="18"/>
+              </w:rPr>
+              <w:t>7</w:t>
             </w:r>
           </w:p>
         </w:tc>
@@ -9166,7 +9679,7 @@
                 <w:sz w:val="18"/>
                 <w:szCs w:val="18"/>
               </w:rPr>
-              <w:t>61.92</w:t>
+              <w:t>92.16</w:t>
             </w:r>
           </w:p>
         </w:tc>
@@ -9198,7 +9711,7 @@
                 <w:sz w:val="18"/>
                 <w:szCs w:val="18"/>
               </w:rPr>
-              <w:t>WXG28549.1</w:t>
+              <w:t>XBH24006.1</w:t>
             </w:r>
           </w:p>
         </w:tc>
@@ -9230,7 +9743,7 @@
                 <w:sz w:val="18"/>
                 <w:szCs w:val="18"/>
               </w:rPr>
-              <w:t>77</w:t>
+              <w:t>94</w:t>
             </w:r>
           </w:p>
         </w:tc>
@@ -9262,7 +9775,7 @@
                 <w:sz w:val="18"/>
                 <w:szCs w:val="18"/>
               </w:rPr>
-              <w:t>73.86</w:t>
+              <w:t>82.69</w:t>
             </w:r>
           </w:p>
         </w:tc>
@@ -9294,7 +9807,7 @@
                 <w:sz w:val="18"/>
                 <w:szCs w:val="18"/>
               </w:rPr>
-              <w:t>OR951335.1</w:t>
+              <w:t>PP711934.1</w:t>
             </w:r>
           </w:p>
         </w:tc>
@@ -9360,7 +9873,27 @@
                 <w:sz w:val="18"/>
                 <w:szCs w:val="18"/>
               </w:rPr>
-              <w:t>R. madagascariensis teschovirus 2</w:t>
+              <w:t xml:space="preserve">R. madagascariensis </w:t>
+            </w:r>
+            <w:proofErr w:type="spellStart"/>
+            <w:r>
+              <w:rPr>
+                <w:rFonts w:ascii="Calibri" w:hAnsi="Calibri" w:cs="Calibri"/>
+                <w:color w:val="000000"/>
+                <w:sz w:val="18"/>
+                <w:szCs w:val="18"/>
+              </w:rPr>
+              <w:t>teschovirus</w:t>
+            </w:r>
+            <w:proofErr w:type="spellEnd"/>
+            <w:r>
+              <w:rPr>
+                <w:rFonts w:ascii="Calibri" w:hAnsi="Calibri" w:cs="Calibri"/>
+                <w:color w:val="000000"/>
+                <w:sz w:val="18"/>
+                <w:szCs w:val="18"/>
+              </w:rPr>
+              <w:t xml:space="preserve"> 2</w:t>
             </w:r>
           </w:p>
         </w:tc>
@@ -9392,7 +9925,16 @@
                 <w:sz w:val="18"/>
                 <w:szCs w:val="18"/>
               </w:rPr>
-              <w:t>89</w:t>
+              <w:t>8</w:t>
+            </w:r>
+            <w:r>
+              <w:rPr>
+                <w:rFonts w:ascii="Calibri" w:hAnsi="Calibri" w:cs="Calibri"/>
+                <w:color w:val="000000"/>
+                <w:sz w:val="18"/>
+                <w:szCs w:val="18"/>
+              </w:rPr>
+              <w:t>8</w:t>
             </w:r>
           </w:p>
         </w:tc>
@@ -9424,7 +9966,7 @@
                 <w:sz w:val="18"/>
                 <w:szCs w:val="18"/>
               </w:rPr>
-              <w:t>60.97</w:t>
+              <w:t>92.25</w:t>
             </w:r>
           </w:p>
         </w:tc>
@@ -9456,7 +9998,7 @@
                 <w:sz w:val="18"/>
                 <w:szCs w:val="18"/>
               </w:rPr>
-              <w:t>WXG28556.1</w:t>
+              <w:t>XBH24006.1</w:t>
             </w:r>
           </w:p>
         </w:tc>
@@ -9488,7 +10030,7 @@
                 <w:sz w:val="18"/>
                 <w:szCs w:val="18"/>
               </w:rPr>
-              <w:t>89</w:t>
+              <w:t>94</w:t>
             </w:r>
           </w:p>
         </w:tc>
@@ -9520,7 +10062,7 @@
                 <w:sz w:val="18"/>
                 <w:szCs w:val="18"/>
               </w:rPr>
-              <w:t>73.81</w:t>
+              <w:t>79.46</w:t>
             </w:r>
           </w:p>
         </w:tc>
@@ -9552,7 +10094,7 @@
                 <w:sz w:val="18"/>
                 <w:szCs w:val="18"/>
               </w:rPr>
-              <w:t>OR951335.1</w:t>
+              <w:t>PP711934.1</w:t>
             </w:r>
           </w:p>
         </w:tc>
@@ -10173,7 +10715,6 @@
   <w:style w:type="character" w:default="1" w:styleId="DefaultParagraphFont">
     <w:name w:val="Default Paragraph Font"/>
     <w:uiPriority w:val="1"/>
-    <w:semiHidden/>
     <w:unhideWhenUsed/>
   </w:style>
   <w:style w:type="table" w:default="1" w:styleId="TableNormal">
@@ -10504,6 +11045,29 @@
       </w:tblBorders>
     </w:tblPr>
   </w:style>
+  <w:style w:type="character" w:styleId="Hyperlink">
+    <w:name w:val="Hyperlink"/>
+    <w:basedOn w:val="DefaultParagraphFont"/>
+    <w:uiPriority w:val="99"/>
+    <w:unhideWhenUsed/>
+    <w:rsid w:val="00FF15F4"/>
+    <w:rPr>
+      <w:color w:val="467886" w:themeColor="hyperlink"/>
+      <w:u w:val="single"/>
+    </w:rPr>
+  </w:style>
+  <w:style w:type="character" w:styleId="UnresolvedMention">
+    <w:name w:val="Unresolved Mention"/>
+    <w:basedOn w:val="DefaultParagraphFont"/>
+    <w:uiPriority w:val="99"/>
+    <w:semiHidden/>
+    <w:unhideWhenUsed/>
+    <w:rsid w:val="00FF15F4"/>
+    <w:rPr>
+      <w:color w:val="605E5C"/>
+      <w:shd w:val="clear" w:color="auto" w:fill="E1DFDD"/>
+    </w:rPr>
+  </w:style>
 </w:styles>
 </file>
 

</xml_diff>